<commit_message>
++ Propuesta de juego terminada
</commit_message>
<xml_diff>
--- a/HACERLO PDF Y MANDARLO POR MAIL.docx
+++ b/HACERLO PDF Y MANDARLO POR MAIL.docx
@@ -309,7 +309,7 @@
           <w:r>
             <w:fldChar w:fldCharType="separate"/>
           </w:r>
-          <w:hyperlink w:anchor="_Toc465457581" w:history="1">
+          <w:hyperlink w:anchor="_Toc465466254" w:history="1">
             <w:r>
               <w:rPr>
                 <w:rStyle w:val="Hipervnculo"/>
@@ -352,7 +352,7 @@
                 <w:noProof/>
                 <w:webHidden/>
               </w:rPr>
-              <w:instrText xml:space="preserve"> PAGEREF _Toc465457581 \h </w:instrText>
+              <w:instrText xml:space="preserve"> PAGEREF _Toc465466254 \h </w:instrText>
             </w:r>
             <w:r>
               <w:rPr>
@@ -395,7 +395,7 @@
               <w:lang w:val="es-AR" w:eastAsia="es-AR"/>
             </w:rPr>
           </w:pPr>
-          <w:hyperlink w:anchor="_Toc465457582" w:history="1">
+          <w:hyperlink w:anchor="_Toc465466255" w:history="1">
             <w:r>
               <w:rPr>
                 <w:rStyle w:val="Hipervnculo"/>
@@ -438,7 +438,7 @@
                 <w:noProof/>
                 <w:webHidden/>
               </w:rPr>
-              <w:instrText xml:space="preserve"> PAGEREF _Toc465457582 \h </w:instrText>
+              <w:instrText xml:space="preserve"> PAGEREF _Toc465466255 \h </w:instrText>
             </w:r>
             <w:r>
               <w:rPr>
@@ -481,7 +481,7 @@
               <w:lang w:val="es-AR" w:eastAsia="es-AR"/>
             </w:rPr>
           </w:pPr>
-          <w:hyperlink w:anchor="_Toc465457583" w:history="1">
+          <w:hyperlink w:anchor="_Toc465466256" w:history="1">
             <w:r>
               <w:rPr>
                 <w:rStyle w:val="Hipervnculo"/>
@@ -522,7 +522,7 @@
                 <w:noProof/>
                 <w:webHidden/>
               </w:rPr>
-              <w:instrText xml:space="preserve"> PAGEREF _Toc465457583 \h </w:instrText>
+              <w:instrText xml:space="preserve"> PAGEREF _Toc465466256 \h </w:instrText>
             </w:r>
             <w:r>
               <w:rPr>
@@ -565,7 +565,7 @@
               <w:lang w:val="es-AR" w:eastAsia="es-AR"/>
             </w:rPr>
           </w:pPr>
-          <w:hyperlink w:anchor="_Toc465457584" w:history="1">
+          <w:hyperlink w:anchor="_Toc465466257" w:history="1">
             <w:r>
               <w:rPr>
                 <w:rStyle w:val="Hipervnculo"/>
@@ -606,7 +606,7 @@
                 <w:noProof/>
                 <w:webHidden/>
               </w:rPr>
-              <w:instrText xml:space="preserve"> PAGEREF _Toc465457584 \h </w:instrText>
+              <w:instrText xml:space="preserve"> PAGEREF _Toc465466257 \h </w:instrText>
             </w:r>
             <w:r>
               <w:rPr>
@@ -649,7 +649,7 @@
               <w:lang w:val="es-AR" w:eastAsia="es-AR"/>
             </w:rPr>
           </w:pPr>
-          <w:hyperlink w:anchor="_Toc465457585" w:history="1">
+          <w:hyperlink w:anchor="_Toc465466258" w:history="1">
             <w:r>
               <w:rPr>
                 <w:rStyle w:val="Hipervnculo"/>
@@ -692,7 +692,7 @@
                 <w:noProof/>
                 <w:webHidden/>
               </w:rPr>
-              <w:instrText xml:space="preserve"> PAGEREF _Toc465457585 \h </w:instrText>
+              <w:instrText xml:space="preserve"> PAGEREF _Toc465466258 \h </w:instrText>
             </w:r>
             <w:r>
               <w:rPr>
@@ -735,7 +735,7 @@
               <w:lang w:val="es-AR" w:eastAsia="es-AR"/>
             </w:rPr>
           </w:pPr>
-          <w:hyperlink w:anchor="_Toc465457586" w:history="1">
+          <w:hyperlink w:anchor="_Toc465466259" w:history="1">
             <w:r>
               <w:rPr>
                 <w:rStyle w:val="Hipervnculo"/>
@@ -778,7 +778,7 @@
                 <w:noProof/>
                 <w:webHidden/>
               </w:rPr>
-              <w:instrText xml:space="preserve"> PAGEREF _Toc465457586 \h </w:instrText>
+              <w:instrText xml:space="preserve"> PAGEREF _Toc465466259 \h </w:instrText>
             </w:r>
             <w:r>
               <w:rPr>
@@ -821,7 +821,7 @@
               <w:lang w:val="es-AR" w:eastAsia="es-AR"/>
             </w:rPr>
           </w:pPr>
-          <w:hyperlink w:anchor="_Toc465457587" w:history="1">
+          <w:hyperlink w:anchor="_Toc465466260" w:history="1">
             <w:r>
               <w:rPr>
                 <w:rStyle w:val="Hipervnculo"/>
@@ -864,7 +864,7 @@
                 <w:noProof/>
                 <w:webHidden/>
               </w:rPr>
-              <w:instrText xml:space="preserve"> PAGEREF _Toc465457587 \h </w:instrText>
+              <w:instrText xml:space="preserve"> PAGEREF _Toc465466260 \h </w:instrText>
             </w:r>
             <w:r>
               <w:rPr>
@@ -884,7 +884,7 @@
                 <w:noProof/>
                 <w:webHidden/>
               </w:rPr>
-              <w:t>6</w:t>
+              <w:t>7</w:t>
             </w:r>
             <w:r>
               <w:rPr>
@@ -907,7 +907,7 @@
               <w:lang w:val="es-AR" w:eastAsia="es-AR"/>
             </w:rPr>
           </w:pPr>
-          <w:hyperlink w:anchor="_Toc465457588" w:history="1">
+          <w:hyperlink w:anchor="_Toc465466261" w:history="1">
             <w:r>
               <w:rPr>
                 <w:rStyle w:val="Hipervnculo"/>
@@ -950,7 +950,7 @@
                 <w:noProof/>
                 <w:webHidden/>
               </w:rPr>
-              <w:instrText xml:space="preserve"> PAGEREF _Toc465457588 \h </w:instrText>
+              <w:instrText xml:space="preserve"> PAGEREF _Toc465466261 \h </w:instrText>
             </w:r>
             <w:r>
               <w:rPr>
@@ -970,7 +970,7 @@
                 <w:noProof/>
                 <w:webHidden/>
               </w:rPr>
-              <w:t>7</w:t>
+              <w:t>8</w:t>
             </w:r>
             <w:r>
               <w:rPr>
@@ -993,7 +993,7 @@
               <w:lang w:val="es-AR" w:eastAsia="es-AR"/>
             </w:rPr>
           </w:pPr>
-          <w:hyperlink w:anchor="_Toc465457589" w:history="1">
+          <w:hyperlink w:anchor="_Toc465466262" w:history="1">
             <w:r>
               <w:rPr>
                 <w:rStyle w:val="Hipervnculo"/>
@@ -1036,7 +1036,7 @@
                 <w:noProof/>
                 <w:webHidden/>
               </w:rPr>
-              <w:instrText xml:space="preserve"> PAGEREF _Toc465457589 \h </w:instrText>
+              <w:instrText xml:space="preserve"> PAGEREF _Toc465466262 \h </w:instrText>
             </w:r>
             <w:r>
               <w:rPr>
@@ -1056,7 +1056,7 @@
                 <w:noProof/>
                 <w:webHidden/>
               </w:rPr>
-              <w:t>8</w:t>
+              <w:t>9</w:t>
             </w:r>
             <w:r>
               <w:rPr>
@@ -1087,6 +1087,8 @@
           <w:lang w:val="es-ES"/>
         </w:rPr>
       </w:pPr>
+      <w:bookmarkStart w:id="0" w:name="_GoBack"/>
+      <w:bookmarkEnd w:id="0"/>
       <w:r>
         <w:rPr>
           <w:noProof/>
@@ -1094,7 +1096,7 @@
         </w:rPr>
         <w:br w:type="page"/>
       </w:r>
-      <w:bookmarkStart w:id="0" w:name="_Toc465457581"/>
+      <w:bookmarkStart w:id="1" w:name="_Toc465466254"/>
       <w:r>
         <w:rPr>
           <w:noProof/>
@@ -1103,7 +1105,118 @@
         <w:lastRenderedPageBreak/>
         <w:t>Introducción</w:t>
       </w:r>
-      <w:bookmarkEnd w:id="0"/>
+      <w:bookmarkEnd w:id="1"/>
+    </w:p>
+    <w:p>
+      <w:pPr>
+        <w:jc w:val="both"/>
+        <w:rPr>
+          <w:lang w:val="es-ES"/>
+        </w:rPr>
+      </w:pPr>
+    </w:p>
+    <w:p>
+      <w:pPr>
+        <w:ind w:firstLine="432"/>
+        <w:rPr>
+          <w:lang w:val="es-ES"/>
+        </w:rPr>
+      </w:pPr>
+      <w:r>
+        <w:rPr>
+          <w:lang w:val="es-ES"/>
+        </w:rPr>
+        <w:t xml:space="preserve">El juego que se propone en este documento se inspira </w:t>
+      </w:r>
+      <w:r>
+        <w:rPr>
+          <w:lang w:val="es-ES"/>
+        </w:rPr>
+        <w:t xml:space="preserve">principalmente </w:t>
+      </w:r>
+      <w:r>
+        <w:rPr>
+          <w:lang w:val="es-ES"/>
+        </w:rPr>
+        <w:t xml:space="preserve">en los </w:t>
+      </w:r>
+      <w:r>
+        <w:rPr>
+          <w:lang w:val="es-ES"/>
+        </w:rPr>
+        <w:t>primeros</w:t>
+      </w:r>
+      <w:r>
+        <w:rPr>
+          <w:lang w:val="es-ES"/>
+        </w:rPr>
+        <w:t xml:space="preserve"> juegos </w:t>
+      </w:r>
+      <w:proofErr w:type="spellStart"/>
+      <w:r>
+        <w:rPr>
+          <w:i/>
+          <w:lang w:val="es-ES"/>
+        </w:rPr>
+        <w:t>shoot</w:t>
+      </w:r>
+      <w:proofErr w:type="spellEnd"/>
+      <w:r>
+        <w:rPr>
+          <w:i/>
+          <w:lang w:val="es-ES"/>
+        </w:rPr>
+        <w:t xml:space="preserve"> ‘</w:t>
+      </w:r>
+      <w:proofErr w:type="spellStart"/>
+      <w:r>
+        <w:rPr>
+          <w:i/>
+          <w:lang w:val="es-ES"/>
+        </w:rPr>
+        <w:t>em</w:t>
+      </w:r>
+      <w:proofErr w:type="spellEnd"/>
+      <w:r>
+        <w:rPr>
+          <w:i/>
+          <w:lang w:val="es-ES"/>
+        </w:rPr>
+        <w:t xml:space="preserve"> up</w:t>
+      </w:r>
+      <w:r>
+        <w:rPr>
+          <w:lang w:val="es-ES"/>
+        </w:rPr>
+        <w:t xml:space="preserve"> que pod</w:t>
+      </w:r>
+      <w:r>
+        <w:rPr>
+          <w:lang w:val="es-ES"/>
+        </w:rPr>
+        <w:t xml:space="preserve">ían ser encontrados en las máquinas recreativas </w:t>
+      </w:r>
+      <w:proofErr w:type="spellStart"/>
+      <w:r>
+        <w:rPr>
+          <w:lang w:val="es-ES"/>
+        </w:rPr>
+        <w:t>arcade</w:t>
+      </w:r>
+      <w:proofErr w:type="spellEnd"/>
+      <w:r>
+        <w:rPr>
+          <w:lang w:val="es-ES"/>
+        </w:rPr>
+        <w:t>.</w:t>
+      </w:r>
+    </w:p>
+    <w:p>
+      <w:pPr>
+        <w:rPr>
+          <w:lang w:val="es-ES"/>
+        </w:rPr>
+      </w:pPr>
     </w:p>
     <w:p>
       <w:pPr>
@@ -1126,7 +1239,7 @@
           <w:lang w:val="es-ES"/>
         </w:rPr>
       </w:pPr>
-      <w:bookmarkStart w:id="1" w:name="_Toc465457582"/>
+      <w:bookmarkStart w:id="2" w:name="_Toc465466255"/>
       <w:r>
         <w:rPr>
           <w:noProof/>
@@ -1135,7 +1248,7 @@
         <w:lastRenderedPageBreak/>
         <w:t>Propuesta de juego</w:t>
       </w:r>
-      <w:bookmarkEnd w:id="1"/>
+      <w:bookmarkEnd w:id="2"/>
     </w:p>
     <w:p>
       <w:pPr>
@@ -1255,7 +1368,7 @@
       <w:pPr>
         <w:pStyle w:val="Ttulo2"/>
       </w:pPr>
-      <w:bookmarkStart w:id="2" w:name="_Toc465457583"/>
+      <w:bookmarkStart w:id="3" w:name="_Toc465466256"/>
       <w:proofErr w:type="spellStart"/>
       <w:r>
         <w:t>Nivel</w:t>
@@ -1264,7 +1377,7 @@
       <w:r>
         <w:t xml:space="preserve"> 1</w:t>
       </w:r>
-      <w:bookmarkEnd w:id="2"/>
+      <w:bookmarkEnd w:id="3"/>
     </w:p>
     <w:p/>
     <w:p>
@@ -1448,7 +1561,7 @@
       <w:pPr>
         <w:pStyle w:val="Ttulo2"/>
       </w:pPr>
-      <w:bookmarkStart w:id="3" w:name="_Toc465457584"/>
+      <w:bookmarkStart w:id="4" w:name="_Toc465466257"/>
       <w:proofErr w:type="spellStart"/>
       <w:r>
         <w:t>Nivel</w:t>
@@ -1457,7 +1570,7 @@
       <w:r>
         <w:t xml:space="preserve"> 2</w:t>
       </w:r>
-      <w:bookmarkEnd w:id="3"/>
+      <w:bookmarkEnd w:id="4"/>
     </w:p>
     <w:p/>
     <w:p>
@@ -1670,14 +1783,14 @@
           <w:lang w:val="es-AR"/>
         </w:rPr>
       </w:pPr>
-      <w:bookmarkStart w:id="4" w:name="_Toc465457585"/>
+      <w:bookmarkStart w:id="5" w:name="_Toc465466258"/>
       <w:r>
         <w:rPr>
           <w:lang w:val="es-AR"/>
         </w:rPr>
         <w:t>Nivel 3</w:t>
       </w:r>
-      <w:bookmarkEnd w:id="4"/>
+      <w:bookmarkEnd w:id="5"/>
     </w:p>
     <w:p>
       <w:pPr>
@@ -1764,7 +1877,19 @@
         <w:rPr>
           <w:lang w:val="es-AR"/>
         </w:rPr>
-        <w:t>Para la segunda etapa del juego el nivel dejará de ser introductorio. Para esto, se aumentará la velocidad de desplazamiento de avión, pero así mismo, también la velocidad y frecuencia de aparición de los proyectiles.</w:t>
+        <w:t xml:space="preserve">Para la segunda etapa del juego el nivel dejará de ser introductorio. Para esto, se aumentará la velocidad de desplazamiento de avión, pero </w:t>
+      </w:r>
+      <w:r>
+        <w:rPr>
+          <w:lang w:val="es-AR"/>
+        </w:rPr>
+        <w:t>al mismo tiempo</w:t>
+      </w:r>
+      <w:r>
+        <w:rPr>
+          <w:lang w:val="es-AR"/>
+        </w:rPr>
+        <w:t>, también la velocidad y frecuencia de aparición de los proyectiles.</w:t>
       </w:r>
     </w:p>
     <w:p>
@@ -1774,31 +1899,287 @@
           <w:lang w:val="es-AR"/>
         </w:rPr>
       </w:pPr>
-      <w:bookmarkStart w:id="5" w:name="_Toc465457586"/>
+      <w:bookmarkStart w:id="6" w:name="_Toc465466259"/>
       <w:r>
         <w:rPr>
           <w:lang w:val="es-AR"/>
         </w:rPr>
         <w:t>Nivel 4</w:t>
       </w:r>
-      <w:bookmarkEnd w:id="5"/>
+      <w:bookmarkEnd w:id="6"/>
     </w:p>
     <w:p/>
     <w:p>
       <w:pPr>
-        <w:rPr>
-          <w:lang w:val="es-AR"/>
-        </w:rPr>
-      </w:pPr>
-      <w:bookmarkStart w:id="6" w:name="_GoBack"/>
-      <w:bookmarkEnd w:id="6"/>
-    </w:p>
-    <w:p>
-      <w:pPr>
-        <w:rPr>
-          <w:lang w:val="es-ES"/>
-        </w:rPr>
-      </w:pPr>
+        <w:ind w:firstLine="432"/>
+        <w:jc w:val="both"/>
+        <w:rPr>
+          <w:lang w:val="es-AR"/>
+        </w:rPr>
+      </w:pPr>
+      <w:r>
+        <w:rPr>
+          <w:lang w:val="es-AR"/>
+        </w:rPr>
+        <w:t>El cuarto y último nivel continúa con la mecánica del nivel previo, asumiendo que el jugador ya tiene un buen entendimiento de la misma.</w:t>
+      </w:r>
+      <w:r>
+        <w:rPr>
+          <w:lang w:val="es-AR"/>
+        </w:rPr>
+        <w:t xml:space="preserve"> </w:t>
+      </w:r>
+      <w:r>
+        <w:rPr>
+          <w:lang w:val="es-AR"/>
+        </w:rPr>
+        <w:t>E</w:t>
+      </w:r>
+      <w:r>
+        <w:rPr>
+          <w:lang w:val="es-AR"/>
+        </w:rPr>
+        <w:t>n est</w:t>
+      </w:r>
+      <w:r>
+        <w:rPr>
+          <w:lang w:val="es-AR"/>
+        </w:rPr>
+        <w:t xml:space="preserve">e nuevo escenario el jugador </w:t>
+      </w:r>
+      <w:r>
+        <w:rPr>
+          <w:lang w:val="es-AR"/>
+        </w:rPr>
+        <w:t>se enfrenta a aeronaves enemigas que se aproximan en dirección opuesta</w:t>
+      </w:r>
+      <w:r>
+        <w:rPr>
+          <w:lang w:val="es-AR"/>
+        </w:rPr>
+        <w:t xml:space="preserve"> decididas a acabar con su vida, ya sea dispara</w:t>
+      </w:r>
+      <w:r>
+        <w:rPr>
+          <w:lang w:val="es-AR"/>
+        </w:rPr>
+        <w:t xml:space="preserve">ndo proyectiles o </w:t>
+      </w:r>
+      <w:r>
+        <w:rPr>
+          <w:lang w:val="es-AR"/>
+        </w:rPr>
+        <w:t>embistiéndolo</w:t>
+      </w:r>
+      <w:r>
+        <w:rPr>
+          <w:lang w:val="es-AR"/>
+        </w:rPr>
+        <w:t xml:space="preserve"> en</w:t>
+      </w:r>
+      <w:r>
+        <w:rPr>
+          <w:lang w:val="es-AR"/>
+        </w:rPr>
+        <w:t xml:space="preserve"> forma suicida. </w:t>
+      </w:r>
+      <w:r>
+        <w:rPr>
+          <w:lang w:val="es-AR"/>
+        </w:rPr>
+        <w:t>Agregando nuevamente la barra espaciadora al controlador,</w:t>
+      </w:r>
+      <w:r>
+        <w:rPr>
+          <w:lang w:val="es-AR"/>
+        </w:rPr>
+        <w:t xml:space="preserve"> el jugador </w:t>
+      </w:r>
+      <w:r>
+        <w:rPr>
+          <w:lang w:val="es-AR"/>
+        </w:rPr>
+        <w:t>deberá</w:t>
+      </w:r>
+      <w:r>
+        <w:rPr>
+          <w:lang w:val="es-AR"/>
+        </w:rPr>
+        <w:t xml:space="preserve"> contraatacar o utilizar sus conocimientos de evasión para sobrevivir.</w:t>
+      </w:r>
+    </w:p>
+    <w:p>
+      <w:pPr>
+        <w:ind w:firstLine="432"/>
+        <w:jc w:val="both"/>
+        <w:rPr>
+          <w:lang w:val="es-AR"/>
+        </w:rPr>
+      </w:pPr>
+      <w:r>
+        <w:rPr>
+          <w:lang w:val="es-AR"/>
+        </w:rPr>
+        <w:t xml:space="preserve">A diferencia del nivel 2, el jugador podrá disparar únicamente en </w:t>
+      </w:r>
+      <w:r>
+        <w:rPr>
+          <w:lang w:val="es-AR"/>
+        </w:rPr>
+        <w:t>sentido vertical</w:t>
+      </w:r>
+      <w:r>
+        <w:rPr>
+          <w:lang w:val="es-AR"/>
+        </w:rPr>
+        <w:t>, al igual que los enemigos.</w:t>
+      </w:r>
+      <w:r>
+        <w:rPr>
+          <w:lang w:val="es-AR"/>
+        </w:rPr>
+        <w:t xml:space="preserve"> De todas formas, estos últimos ya no volarán en línea recta, sino que </w:t>
+      </w:r>
+      <w:r>
+        <w:rPr>
+          <w:lang w:val="es-AR"/>
+        </w:rPr>
+        <w:t xml:space="preserve">algunos </w:t>
+      </w:r>
+      <w:r>
+        <w:rPr>
+          <w:lang w:val="es-AR"/>
+        </w:rPr>
+        <w:t>tendr</w:t>
+      </w:r>
+      <w:r>
+        <w:rPr>
+          <w:lang w:val="es-AR"/>
+        </w:rPr>
+        <w:t>án movimientos aleatorios, y otros volarán en dirección al jugador con intenciones de estrellarse contra éste.</w:t>
+      </w:r>
+      <w:r>
+        <w:rPr>
+          <w:lang w:val="es-AR"/>
+        </w:rPr>
+        <w:t xml:space="preserve"> Nuevamente, se podrán obtener </w:t>
+      </w:r>
+      <w:proofErr w:type="spellStart"/>
+      <w:r>
+        <w:rPr>
+          <w:i/>
+          <w:lang w:val="es-AR"/>
+        </w:rPr>
+        <w:t>power</w:t>
+      </w:r>
+      <w:proofErr w:type="spellEnd"/>
+      <w:r>
+        <w:rPr>
+          <w:i/>
+          <w:lang w:val="es-AR"/>
+        </w:rPr>
+        <w:t>-ups</w:t>
+      </w:r>
+      <w:r>
+        <w:rPr>
+          <w:lang w:val="es-AR"/>
+        </w:rPr>
+        <w:t xml:space="preserve"> como un escudo o mejores armas a partir de destruir aeronaves enemigas.</w:t>
+      </w:r>
+    </w:p>
+    <w:p>
+      <w:pPr>
+        <w:ind w:firstLine="432"/>
+        <w:jc w:val="both"/>
+        <w:rPr>
+          <w:lang w:val="es-ES"/>
+        </w:rPr>
+      </w:pPr>
+      <w:r>
+        <w:rPr>
+          <w:lang w:val="es-AR"/>
+        </w:rPr>
+        <w:lastRenderedPageBreak/>
+        <w:t>Para la segunda etapa del juego, esta vez no solo se aumentará la velocidad y frecuencia de los enemigos, sino que, además, la cantidad de proyectiles c</w:t>
+      </w:r>
+      <w:r>
+        <w:rPr>
+          <w:lang w:val="es-AR"/>
+        </w:rPr>
+        <w:t>on los que el jugador contará serán</w:t>
+      </w:r>
+      <w:r>
+        <w:rPr>
+          <w:lang w:val="es-AR"/>
+        </w:rPr>
+        <w:t xml:space="preserve"> finitos, teniendo la posibilidad de obtener más a partir de las naves enemigas.</w:t>
+      </w:r>
+      <w:r>
+        <w:rPr>
+          <w:lang w:val="es-AR"/>
+        </w:rPr>
+        <w:t xml:space="preserve"> Siendo é</w:t>
+      </w:r>
+      <w:r>
+        <w:rPr>
+          <w:lang w:val="es-AR"/>
+        </w:rPr>
+        <w:t xml:space="preserve">ste el último nivel del juego, se busca que el jugador aplique todos los conocimientos obtenidos en los niveles anteriores, y que lo haga con gran precisión. Por un lado, el jugador deberá intentar utilizar la menor cantidad posible de proyectiles </w:t>
+      </w:r>
+      <w:r>
+        <w:rPr>
+          <w:lang w:val="es-AR"/>
+        </w:rPr>
+        <w:t>mediante maniobras evasivas</w:t>
+      </w:r>
+      <w:r>
+        <w:rPr>
+          <w:lang w:val="es-AR"/>
+        </w:rPr>
+        <w:t xml:space="preserve"> para no acabarlos, pero por el otro, la cantidad de enemigos será mucho mayor, por lo que será prácticamente indispensable el u</w:t>
+      </w:r>
+      <w:r>
+        <w:rPr>
+          <w:lang w:val="es-AR"/>
+        </w:rPr>
+        <w:t>so de éstos</w:t>
+      </w:r>
+      <w:r>
+        <w:rPr>
+          <w:lang w:val="es-AR"/>
+        </w:rPr>
+        <w:t>.</w:t>
+      </w:r>
+      <w:r>
+        <w:rPr>
+          <w:lang w:val="es-AR"/>
+        </w:rPr>
+        <w:t xml:space="preserve"> Por este motivo,</w:t>
+      </w:r>
+      <w:r>
+        <w:rPr>
+          <w:lang w:val="es-AR"/>
+        </w:rPr>
+        <w:t xml:space="preserve"> </w:t>
+      </w:r>
+      <w:r>
+        <w:rPr>
+          <w:lang w:val="es-AR"/>
+        </w:rPr>
+        <w:t>c</w:t>
+      </w:r>
+      <w:r>
+        <w:rPr>
+          <w:lang w:val="es-AR"/>
+        </w:rPr>
+        <w:t xml:space="preserve">ada proyectil deberá ser disparado con gran </w:t>
+      </w:r>
+      <w:r>
+        <w:rPr>
+          <w:lang w:val="es-AR"/>
+        </w:rPr>
+        <w:t>determinación.</w:t>
+      </w:r>
       <w:r>
         <w:rPr>
           <w:lang w:val="es-ES"/>
@@ -1808,23 +2189,17 @@
     </w:p>
     <w:p>
       <w:pPr>
-        <w:rPr>
-          <w:lang w:val="es-ES"/>
-        </w:rPr>
-      </w:pPr>
-    </w:p>
-    <w:p>
-      <w:pPr>
         <w:pStyle w:val="Ttulo1"/>
         <w:rPr>
           <w:lang w:val="es-ES"/>
         </w:rPr>
       </w:pPr>
-      <w:bookmarkStart w:id="7" w:name="_Toc465457587"/>
-      <w:r>
-        <w:rPr>
-          <w:lang w:val="es-ES"/>
-        </w:rPr>
+      <w:bookmarkStart w:id="7" w:name="_Toc465466260"/>
+      <w:r>
+        <w:rPr>
+          <w:lang w:val="es-ES"/>
+        </w:rPr>
+        <w:lastRenderedPageBreak/>
         <w:t>Propuesta de arte</w:t>
       </w:r>
       <w:bookmarkEnd w:id="7"/>
@@ -1849,7 +2224,7 @@
           <w:lang w:val="es-ES"/>
         </w:rPr>
       </w:pPr>
-      <w:bookmarkStart w:id="8" w:name="_Toc465457588"/>
+      <w:bookmarkStart w:id="8" w:name="_Toc465466261"/>
       <w:r>
         <w:rPr>
           <w:lang w:val="es-ES"/>
@@ -1873,7 +2248,7 @@
           <w:lang w:val="es-ES"/>
         </w:rPr>
       </w:pPr>
-      <w:bookmarkStart w:id="9" w:name="_Toc465457589"/>
+      <w:bookmarkStart w:id="9" w:name="_Toc465466262"/>
       <w:r>
         <w:rPr>
           <w:noProof/>
@@ -1989,7 +2364,7 @@
         <w:szCs w:val="24"/>
         <w:lang w:val="es-ES"/>
       </w:rPr>
-      <w:t>6</w:t>
+      <w:t>3</w:t>
     </w:r>
     <w:r>
       <w:rPr>
@@ -2040,7 +2415,7 @@
         <w:szCs w:val="24"/>
         <w:lang w:val="es-ES"/>
       </w:rPr>
-      <w:t>8</w:t>
+      <w:t>9</w:t>
     </w:r>
     <w:r>
       <w:rPr>
@@ -2986,6 +3361,7 @@
   <w:style w:type="character" w:default="1" w:styleId="Fuentedeprrafopredeter">
     <w:name w:val="Default Paragraph Font"/>
     <w:uiPriority w:val="1"/>
+    <w:semiHidden/>
     <w:unhideWhenUsed/>
   </w:style>
   <w:style w:type="table" w:default="1" w:styleId="Tablanormal">
@@ -3646,6 +4022,7 @@
   <w:rsids>
     <w:rsidRoot w:val="00EB0D3A"/>
     <w:rsid w:val="00114599"/>
+    <w:rsid w:val="00453960"/>
     <w:rsid w:val="00755FF7"/>
     <w:rsid w:val="00A31A17"/>
     <w:rsid w:val="00EB0D3A"/>
@@ -4412,7 +4789,7 @@
 </file>
 
 <file path=customXml/itemProps3.xml><?xml version="1.0" encoding="utf-8"?>
-<ds:datastoreItem xmlns:ds="http://schemas.openxmlformats.org/officeDocument/2006/customXml" ds:itemID="{596A3555-2A5A-4F28-AA75-16CC7210E2A7}">
+<ds:datastoreItem xmlns:ds="http://schemas.openxmlformats.org/officeDocument/2006/customXml" ds:itemID="{6674D0CF-2465-499C-B3DA-60AD5C2F6505}">
   <ds:schemaRefs>
     <ds:schemaRef ds:uri="http://schemas.openxmlformats.org/officeDocument/2006/bibliography"/>
   </ds:schemaRefs>

</xml_diff>